<commit_message>
Update TA document: change date and add GitHub repo link
This commit updates the TA document for the "Generating my web page" activity in the "Aplicaciones Web" course. The date has been changed to 2
</commit_message>
<xml_diff>
--- a/1B_Aplicació_Web/Semana_4-AWeb/Activities_S4/TA - Generando mi página web.docx
+++ b/1B_Aplicació_Web/Semana_4-AWeb/Activities_S4/TA - Generando mi página web.docx
@@ -323,7 +323,6 @@
         </w:rPr>
         <w:t xml:space="preserve">Hernán David Ordoñez Calero, </w:t>
       </w:r>
-      <w:proofErr w:type="spellStart"/>
       <w:r>
         <w:rPr>
           <w:rFonts w:ascii="Times New Roman" w:eastAsia="Times New Roman" w:hAnsi="Times New Roman" w:cs="Times New Roman"/>
@@ -332,10 +331,15 @@
           <w:szCs w:val="24"/>
           <w:lang w:eastAsia="es-US"/>
         </w:rPr>
-        <w:t>M.Sc</w:t>
-      </w:r>
-      <w:proofErr w:type="spellEnd"/>
-      <w:r>
+        <w:t>M.Sc.</w:t>
+      </w:r>
+    </w:p>
+    <w:p>
+      <w:pPr>
+        <w:shd w:val="clear" w:color="auto" w:fill="FFFFFF"/>
+        <w:spacing w:after="0"/>
+        <w:jc w:val="center"/>
+        <w:textAlignment w:val="baseline"/>
         <w:rPr>
           <w:rFonts w:ascii="Times New Roman" w:eastAsia="Times New Roman" w:hAnsi="Times New Roman" w:cs="Times New Roman"/>
           <w:b/>
@@ -343,22 +347,6 @@
           <w:szCs w:val="24"/>
           <w:lang w:eastAsia="es-US"/>
         </w:rPr>
-        <w:t>.</w:t>
-      </w:r>
-    </w:p>
-    <w:p>
-      <w:pPr>
-        <w:shd w:val="clear" w:color="auto" w:fill="FFFFFF"/>
-        <w:spacing w:after="0"/>
-        <w:jc w:val="center"/>
-        <w:textAlignment w:val="baseline"/>
-        <w:rPr>
-          <w:rFonts w:ascii="Times New Roman" w:eastAsia="Times New Roman" w:hAnsi="Times New Roman" w:cs="Times New Roman"/>
-          <w:b/>
-          <w:sz w:val="24"/>
-          <w:szCs w:val="24"/>
-          <w:lang w:eastAsia="es-US"/>
-        </w:rPr>
       </w:pPr>
     </w:p>
     <w:p>
@@ -570,7 +558,7 @@
           <w:szCs w:val="28"/>
           <w:lang w:eastAsia="es-US"/>
         </w:rPr>
-        <w:t>6</w:t>
+        <w:t>5</w:t>
       </w:r>
       <w:r>
         <w:rPr>
@@ -784,27 +772,7 @@
           <w:szCs w:val="26"/>
           <w:lang w:val="es-ES"/>
         </w:rPr>
-        <w:t xml:space="preserve">Maquetar únicamente con HTML un sitio web </w:t>
-      </w:r>
-      <w:proofErr w:type="spellStart"/>
-      <w:r>
-        <w:rPr>
-          <w:rFonts w:ascii="Times New Roman" w:hAnsi="Times New Roman" w:cs="Times New Roman"/>
-          <w:sz w:val="26"/>
-          <w:szCs w:val="26"/>
-          <w:lang w:val="es-ES"/>
-        </w:rPr>
-        <w:t>web</w:t>
-      </w:r>
-      <w:proofErr w:type="spellEnd"/>
-      <w:r>
-        <w:rPr>
-          <w:rFonts w:ascii="Times New Roman" w:hAnsi="Times New Roman" w:cs="Times New Roman"/>
-          <w:sz w:val="26"/>
-          <w:szCs w:val="26"/>
-          <w:lang w:val="es-ES"/>
-        </w:rPr>
-        <w:t xml:space="preserve"> que incluya:</w:t>
+        <w:t>Maquetar únicamente con HTML un sitio web web que incluya:</w:t>
       </w:r>
     </w:p>
     <w:p>
@@ -972,6 +940,7 @@
       <w:r>
         <w:rPr>
           <w:rFonts w:ascii="Times New Roman" w:hAnsi="Times New Roman" w:cs="Times New Roman"/>
+          <w:noProof/>
           <w:sz w:val="26"/>
           <w:szCs w:val="26"/>
           <w:lang w:val="es-ES"/>
@@ -1290,6 +1259,7 @@
       <w:r>
         <w:rPr>
           <w:rFonts w:ascii="Times New Roman" w:hAnsi="Times New Roman" w:cs="Times New Roman"/>
+          <w:noProof/>
           <w:sz w:val="26"/>
           <w:szCs w:val="26"/>
           <w:lang w:val="es-ES"/>
@@ -1476,6 +1446,7 @@
       <w:r>
         <w:rPr>
           <w:rFonts w:ascii="Times New Roman" w:hAnsi="Times New Roman" w:cs="Times New Roman"/>
+          <w:noProof/>
           <w:sz w:val="26"/>
           <w:szCs w:val="26"/>
           <w:lang w:val="es-ES"/>
@@ -1722,6 +1693,7 @@
       <w:r>
         <w:rPr>
           <w:rFonts w:ascii="Times New Roman" w:hAnsi="Times New Roman" w:cs="Times New Roman"/>
+          <w:noProof/>
           <w:sz w:val="26"/>
           <w:szCs w:val="26"/>
           <w:lang w:val="es-ES"/>
@@ -1998,29 +1970,21 @@
         </w:rPr>
         <w:t xml:space="preserve">Link de repositorio: </w:t>
       </w:r>
-      <w:proofErr w:type="spellStart"/>
-      <w:r>
-        <w:rPr>
-          <w:rFonts w:ascii="Times New Roman" w:hAnsi="Times New Roman" w:cs="Times New Roman"/>
-          <w:sz w:val="26"/>
-          <w:szCs w:val="26"/>
-          <w:lang w:val="es-ES"/>
-        </w:rPr>
-        <w:t>Autonomous</w:t>
-      </w:r>
-      <w:proofErr w:type="spellEnd"/>
-      <w:r>
-        <w:rPr>
-          <w:rFonts w:ascii="Times New Roman" w:hAnsi="Times New Roman" w:cs="Times New Roman"/>
-          <w:sz w:val="26"/>
-          <w:szCs w:val="26"/>
-          <w:lang w:val="es-ES"/>
-        </w:rPr>
-        <w:t xml:space="preserve"> work</w:t>
-      </w:r>
+      <w:hyperlink r:id="rId14" w:history="1">
+        <w:r>
+          <w:rPr>
+            <w:rStyle w:val="Hipervnculo"/>
+            <w:rFonts w:ascii="Times New Roman" w:hAnsi="Times New Roman" w:cs="Times New Roman"/>
+            <w:sz w:val="26"/>
+            <w:szCs w:val="26"/>
+            <w:lang w:val="es-ES"/>
+          </w:rPr>
+          <w:t>Autonomous work</w:t>
+        </w:r>
+      </w:hyperlink>
     </w:p>
     <w:sectPr>
-      <w:footerReference w:type="default" r:id="rId14"/>
+      <w:footerReference w:type="default" r:id="rId15"/>
       <w:pgSz w:w="11906" w:h="16838" w:code="9"/>
       <w:pgMar w:top="720" w:right="720" w:bottom="720" w:left="720" w:header="708" w:footer="708" w:gutter="0"/>
       <w:pgBorders w:offsetFrom="page">

</xml_diff>